<commit_message>
Working on tech report.
</commit_message>
<xml_diff>
--- a/Tech_Reports/Header-Body_Checks.docx
+++ b/Tech_Reports/Header-Body_Checks.docx
@@ -54,20 +54,17 @@
       <w:pPr>
         <w:pStyle w:val="Heading2"/>
         <w:rPr>
-          <w:sz w:val="24"/>
           <w:szCs w:val="24"/>
         </w:rPr>
       </w:pPr>
       <w:r>
         <w:rPr>
-          <w:sz w:val="24"/>
           <w:szCs w:val="24"/>
         </w:rPr>
         <w:t>Example</w:t>
       </w:r>
       <w:r>
         <w:rPr>
-          <w:sz w:val="24"/>
           <w:szCs w:val="24"/>
         </w:rPr>
         <w:t>s</w:t>
@@ -149,7 +146,6 @@
         <w:ind w:left="720"/>
         <w:contextualSpacing/>
         <w:rPr>
-          <w:sz w:val="24"/>
           <w:szCs w:val="24"/>
         </w:rPr>
       </w:pPr>
@@ -187,14 +183,30 @@
       </w:r>
     </w:p>
     <w:p>
-      <w:r>
-        <w:t>No more than three 100-level Physics courses may be used to satisfy the requirements in this block</w:t>
+      <w:pPr>
+        <w:spacing w:before="100" w:beforeAutospacing="1"/>
+        <w:ind w:left="720"/>
+      </w:pPr>
+      <w:r>
+        <w:t>No more than three 100-level Physics courses</w:t>
+      </w:r>
+      <w:r>
+        <w:rPr>
+          <w:rStyle w:val="FootnoteReference"/>
+        </w:rPr>
+        <w:footnoteReference w:id="1"/>
+      </w:r>
+      <w:r>
+        <w:t xml:space="preserve"> may be used to satisfy the requirements in this block</w:t>
       </w:r>
       <w:r>
         <w:t>.</w:t>
       </w:r>
     </w:p>
     <w:p>
+      <w:pPr>
+        <w:ind w:left="720"/>
+      </w:pPr>
       <w:r>
         <w:t>N</w:t>
       </w:r>
@@ -248,7 +260,13 @@
         </w:numPr>
       </w:pPr>
       <w:r>
-        <w:t>The courses listed are mutually exclusive anyway. Actually, there are three sub-cases:</w:t>
+        <w:t xml:space="preserve">The courses listed are mutually exclusive anyway. </w:t>
+      </w:r>
+      <w:r>
+        <w:t>T</w:t>
+      </w:r>
+      <w:r>
+        <w:t>here are three sub-cases:</w:t>
       </w:r>
     </w:p>
     <w:p>
@@ -299,6 +317,7 @@
         </w:numPr>
       </w:pPr>
       <w:r>
+        <w:lastRenderedPageBreak/>
         <w:t xml:space="preserve">Inactive courses can be replaced by equivalent new courses. </w:t>
       </w:r>
       <w:r>
@@ -308,7 +327,7 @@
         <w:rPr>
           <w:rStyle w:val="FootnoteReference"/>
         </w:rPr>
-        <w:footnoteReference w:id="1"/>
+        <w:footnoteReference w:id="2"/>
       </w:r>
     </w:p>
     <w:p>
@@ -331,8 +350,543 @@
         <w:pStyle w:val="Heading1"/>
       </w:pPr>
       <w:r>
+        <w:t>Methodology</w:t>
+      </w:r>
+    </w:p>
+    <w:p>
+      <w:r>
+        <w:t xml:space="preserve">The parse tree for each Scribe Block is saved in JSON format as two lists of dictionaries, one for the header and one for the body. The </w:t>
+      </w:r>
+      <w:r>
+        <w:rPr>
+          <w:i/>
+          <w:iCs/>
+        </w:rPr>
+        <w:t>course_mapper</w:t>
+      </w:r>
+      <w:r>
+        <w:t xml:space="preserve"> application traverses these two lists to generate three tables: one </w:t>
+      </w:r>
+      <w:r>
+        <w:t xml:space="preserve">(“programs”) </w:t>
+      </w:r>
+      <w:r>
+        <w:t>that summarizes the block’s metadata and header information</w:t>
+      </w:r>
+      <w:r>
+        <w:t>; one (“requirements”) that identifies requirements from the body that have associated sets of courses; and one (“mappings”) that maps {course-id, offer-number} tuples to</w:t>
+      </w:r>
+      <w:r>
+        <w:t xml:space="preserve"> rows in</w:t>
+      </w:r>
+      <w:r>
+        <w:t xml:space="preserve"> the requirements table.</w:t>
+      </w:r>
+    </w:p>
+    <w:p>
+      <w:r>
+        <w:t xml:space="preserve"> The </w:t>
+      </w:r>
+      <w:r>
+        <w:rPr>
+          <w:i/>
+          <w:iCs/>
+        </w:rPr>
+        <w:t>programs</w:t>
+      </w:r>
+      <w:r>
+        <w:t xml:space="preserve"> table includes columns for </w:t>
+      </w:r>
+      <w:r>
+        <w:t xml:space="preserve">earned-grade and transfer limits that apply to all the requirements specified in the body of the block. At the present time, it has been augmented with an “Other” column that contains lists of any </w:t>
+      </w:r>
+      <w:r>
+        <w:rPr>
+          <w:i/>
+          <w:iCs/>
+        </w:rPr>
+        <w:t>MaxCredits</w:t>
+      </w:r>
+      <w:r>
+        <w:t xml:space="preserve"> and </w:t>
+      </w:r>
+      <w:r>
+        <w:rPr>
+          <w:i/>
+          <w:iCs/>
+        </w:rPr>
+        <w:t>MaxClasses</w:t>
+      </w:r>
+      <w:r>
+        <w:t xml:space="preserve"> limits for the </w:t>
+      </w:r>
+      <w:r>
+        <w:t>program block</w:t>
+      </w:r>
+      <w:r>
+        <w:t>.</w:t>
+      </w:r>
+    </w:p>
+    <w:p>
+      <w:r>
+        <w:t xml:space="preserve">The </w:t>
+      </w:r>
+      <w:r>
+        <w:rPr>
+          <w:i/>
+          <w:iCs/>
+        </w:rPr>
+        <w:t>header_body_check</w:t>
+      </w:r>
+      <w:r>
+        <w:t xml:space="preserve"> application</w:t>
+      </w:r>
+      <w:r>
+        <w:t xml:space="preserve"> determines what intersections exist between course</w:t>
+      </w:r>
+      <w:r>
+        <w:t xml:space="preserve"> set</w:t>
+      </w:r>
+      <w:r>
+        <w:t xml:space="preserve">s in header </w:t>
+      </w:r>
+      <w:r>
+        <w:t>MaxC</w:t>
+      </w:r>
+      <w:r>
+        <w:t>redits/</w:t>
+      </w:r>
+      <w:r>
+        <w:t>MaxC</w:t>
+      </w:r>
+      <w:r>
+        <w:t>lasses</w:t>
+      </w:r>
+      <w:r>
+        <w:t xml:space="preserve"> </w:t>
+      </w:r>
+      <w:r>
+        <w:t>entries (“limit sets”)</w:t>
+      </w:r>
+      <w:r>
+        <w:t xml:space="preserve"> and course sets found in </w:t>
+      </w:r>
+      <w:r>
+        <w:t xml:space="preserve">the </w:t>
+      </w:r>
+      <w:r>
+        <w:t>requirements for the block</w:t>
+      </w:r>
+      <w:r>
+        <w:t xml:space="preserve"> (“requirement sets”)</w:t>
+      </w:r>
+      <w:r>
+        <w:t xml:space="preserve">. </w:t>
+      </w:r>
+      <w:r>
+        <w:t xml:space="preserve">That is, it looks for cases where the limits in the header are </w:t>
+      </w:r>
+      <w:r>
+        <w:t xml:space="preserve">potentially </w:t>
+      </w:r>
+      <w:r>
+        <w:t xml:space="preserve">redundant to the requirements specified in the body of a block. </w:t>
+      </w:r>
+      <w:r>
+        <w:t xml:space="preserve">This redundancy is “potential” because with-clauses are ignored in constructing both sets. </w:t>
+      </w:r>
+      <w:r>
+        <w:t>These course sets are built by finding all active courses</w:t>
+      </w:r>
+      <w:r>
+        <w:t xml:space="preserve"> that match </w:t>
+      </w:r>
+      <w:r>
+        <w:rPr>
+          <w:i/>
+          <w:iCs/>
+        </w:rPr>
+        <w:t>scribed</w:t>
+      </w:r>
+      <w:r>
+        <w:t xml:space="preserve"> and </w:t>
+      </w:r>
+      <w:r>
+        <w:rPr>
+          <w:i/>
+          <w:iCs/>
+        </w:rPr>
+        <w:t>except</w:t>
+      </w:r>
+      <w:r>
+        <w:t xml:space="preserve"> course lists for the limit and requirement, respectively. </w:t>
+      </w:r>
+      <w:r>
+        <w:t>F</w:t>
+      </w:r>
+      <w:r>
+        <w:t>or two members of two sets to match they must have the same subject</w:t>
+      </w:r>
+      <w:r>
+        <w:t xml:space="preserve"> and</w:t>
+      </w:r>
+      <w:r>
+        <w:t xml:space="preserve"> catalog number. Whereas the </w:t>
+      </w:r>
+      <w:r>
+        <w:rPr>
+          <w:i/>
+          <w:iCs/>
+        </w:rPr>
+        <w:t>course_mapper</w:t>
+      </w:r>
+      <w:r>
+        <w:t xml:space="preserve"> application ignores course lists that expand to all active courses at a college, </w:t>
+      </w:r>
+      <w:r>
+        <w:t xml:space="preserve">the </w:t>
+      </w:r>
+      <w:r>
+        <w:rPr>
+          <w:i/>
+          <w:iCs/>
+        </w:rPr>
+        <w:t>header_body_check</w:t>
+      </w:r>
+      <w:r>
+        <w:t xml:space="preserve"> application does include all active courses when building </w:t>
+      </w:r>
+      <w:r>
+        <w:t>the limit and requirement course</w:t>
+      </w:r>
+      <w:r>
+        <w:t xml:space="preserve"> sets.</w:t>
+      </w:r>
+    </w:p>
+    <w:p>
+      <w:r>
+        <w:rPr>
+          <w:i/>
+          <w:iCs/>
+        </w:rPr>
+        <w:t xml:space="preserve">header_body_check </w:t>
+      </w:r>
+      <w:r>
+        <w:t>lists, for all MaxCredits and MaxClasses lists found in a Scribe Block</w:t>
+      </w:r>
+      <w:r>
+        <w:t>,</w:t>
+      </w:r>
+      <w:r>
+        <w:t xml:space="preserve"> one of four types of information:</w:t>
+      </w:r>
+    </w:p>
+    <w:p>
+      <w:pPr>
+        <w:pStyle w:val="ListParagraph"/>
+        <w:numPr>
+          <w:ilvl w:val="0"/>
+          <w:numId w:val="3"/>
+        </w:numPr>
+      </w:pPr>
+      <w:r>
+        <w:t xml:space="preserve">If all the active courses listed for the limit are </w:t>
+      </w:r>
+      <w:proofErr w:type="gramStart"/>
+      <w:r>
+        <w:t>cross-listed</w:t>
+      </w:r>
+      <w:proofErr w:type="gramEnd"/>
+    </w:p>
+    <w:p>
+      <w:pPr>
+        <w:pStyle w:val="ListParagraph"/>
+        <w:numPr>
+          <w:ilvl w:val="0"/>
+          <w:numId w:val="3"/>
+        </w:numPr>
+      </w:pPr>
+      <w:r>
+        <w:t>If all the active courses listed for the limit are part of a single equivalence group</w:t>
+      </w:r>
+    </w:p>
+    <w:p>
+      <w:pPr>
+        <w:pStyle w:val="ListParagraph"/>
+        <w:numPr>
+          <w:ilvl w:val="0"/>
+          <w:numId w:val="3"/>
+        </w:numPr>
+      </w:pPr>
+      <w:r>
+        <w:t>If there are no active courses for the limit</w:t>
+      </w:r>
+    </w:p>
+    <w:p>
+      <w:pPr>
+        <w:pStyle w:val="ListParagraph"/>
+        <w:numPr>
+          <w:ilvl w:val="0"/>
+          <w:numId w:val="3"/>
+        </w:numPr>
+      </w:pPr>
+      <w:r>
+        <w:t>An analysis of how the</w:t>
+      </w:r>
+      <w:r>
+        <w:t xml:space="preserve"> list of courses specified in the limit overlaps with list of courses in the various requirements specified in the body of the block.</w:t>
+      </w:r>
+    </w:p>
+    <w:p>
+      <w:r>
         <w:lastRenderedPageBreak/>
-        <w:t>Methodology</w:t>
+        <w:t xml:space="preserve">A script generates a spreadsheet from the report generated by </w:t>
+      </w:r>
+      <w:r>
+        <w:rPr>
+          <w:i/>
+          <w:iCs/>
+        </w:rPr>
+        <w:t xml:space="preserve">header_body_check. </w:t>
+      </w:r>
+      <w:r>
+        <w:t xml:space="preserve">The script </w:t>
+      </w:r>
+      <w:r>
+        <w:t>counts how many times various patterns of limit/requirement overlaps occur.</w:t>
+      </w:r>
+      <w:r>
+        <w:t xml:space="preserve"> </w:t>
+      </w:r>
+      <w:r>
+        <w:t>These are the columns in the summary spreadsheet:</w:t>
+      </w:r>
+    </w:p>
+    <w:p>
+      <w:pPr>
+        <w:pStyle w:val="ListParagraph"/>
+        <w:numPr>
+          <w:ilvl w:val="0"/>
+          <w:numId w:val="2"/>
+        </w:numPr>
+      </w:pPr>
+      <w:r>
+        <w:t>Count: How often this pattern was found</w:t>
+      </w:r>
+    </w:p>
+    <w:p>
+      <w:pPr>
+        <w:pStyle w:val="ListParagraph"/>
+        <w:numPr>
+          <w:ilvl w:val="0"/>
+          <w:numId w:val="2"/>
+        </w:numPr>
+      </w:pPr>
+      <w:r>
+        <w:t>Program: Type of Scribe Block (Major, Minor, Concentration, Other)</w:t>
+      </w:r>
+    </w:p>
+    <w:p>
+      <w:pPr>
+        <w:pStyle w:val="ListParagraph"/>
+        <w:numPr>
+          <w:ilvl w:val="0"/>
+          <w:numId w:val="2"/>
+        </w:numPr>
+      </w:pPr>
+      <w:r>
+        <w:t>Limit: The numerical limit specified in the header</w:t>
+      </w:r>
+    </w:p>
+    <w:p>
+      <w:pPr>
+        <w:pStyle w:val="ListParagraph"/>
+        <w:numPr>
+          <w:ilvl w:val="0"/>
+          <w:numId w:val="2"/>
+        </w:numPr>
+      </w:pPr>
+      <w:r>
+        <w:t>Type: Whether the limit is the number of classes or the number of credits</w:t>
+      </w:r>
+    </w:p>
+    <w:p>
+      <w:pPr>
+        <w:pStyle w:val="ListParagraph"/>
+        <w:numPr>
+          <w:ilvl w:val="0"/>
+          <w:numId w:val="2"/>
+        </w:numPr>
+      </w:pPr>
+      <w:r>
+        <w:t>Courses: How many active courses</w:t>
+      </w:r>
+      <w:r>
+        <w:t xml:space="preserve"> are in the header limit set</w:t>
+      </w:r>
+    </w:p>
+    <w:p>
+      <w:pPr>
+        <w:pStyle w:val="ListParagraph"/>
+        <w:numPr>
+          <w:ilvl w:val="0"/>
+          <w:numId w:val="2"/>
+        </w:numPr>
+      </w:pPr>
+      <w:r>
+        <w:t>Overlap</w:t>
+      </w:r>
+      <w:r>
+        <w:t>: How many courses in a requirement</w:t>
+      </w:r>
+      <w:r>
+        <w:t>’s course set</w:t>
+      </w:r>
+      <w:r>
+        <w:t xml:space="preserve"> overlap with the courses in the header limit set</w:t>
+      </w:r>
+    </w:p>
+    <w:p>
+      <w:pPr>
+        <w:pStyle w:val="ListParagraph"/>
+        <w:numPr>
+          <w:ilvl w:val="0"/>
+          <w:numId w:val="2"/>
+        </w:numPr>
+      </w:pPr>
+      <w:r>
+        <w:t>Alternatives</w:t>
+      </w:r>
+      <w:r>
+        <w:t>: How many active courses are in the requirement</w:t>
+      </w:r>
+      <w:r>
+        <w:t>’s</w:t>
+      </w:r>
+      <w:r>
+        <w:t xml:space="preserve"> </w:t>
+      </w:r>
+      <w:r>
+        <w:t xml:space="preserve">course </w:t>
+      </w:r>
+      <w:r>
+        <w:t>set</w:t>
+      </w:r>
+    </w:p>
+    <w:p>
+      <w:pPr>
+        <w:pStyle w:val="Heading1"/>
+      </w:pPr>
+      <w:r>
+        <w:t>Results</w:t>
+      </w:r>
+    </w:p>
+    <w:p>
+      <w:proofErr w:type="gramStart"/>
+      <w:r>
+        <w:t>$ .</w:t>
+      </w:r>
+      <w:proofErr w:type="gramEnd"/>
+      <w:r>
+        <w:t>/header_body_check.py</w:t>
+      </w:r>
+    </w:p>
+    <w:p>
+      <w:pPr>
+        <w:spacing w:after="0" w:afterAutospacing="0"/>
+        <w:rPr>
+          <w:rFonts w:ascii="Courier New" w:hAnsi="Courier New" w:cs="Courier New"/>
+        </w:rPr>
+      </w:pPr>
+      <w:r>
+        <w:rPr>
+          <w:rFonts w:ascii="Courier New" w:hAnsi="Courier New" w:cs="Courier New"/>
+        </w:rPr>
+        <w:t xml:space="preserve">   385,436 DWTransfer = Y</w:t>
+      </w:r>
+    </w:p>
+    <w:p>
+      <w:pPr>
+        <w:spacing w:after="0" w:afterAutospacing="0"/>
+        <w:rPr>
+          <w:rFonts w:ascii="Courier New" w:hAnsi="Courier New" w:cs="Courier New"/>
+        </w:rPr>
+      </w:pPr>
+      <w:r>
+        <w:rPr>
+          <w:rFonts w:ascii="Courier New" w:hAnsi="Courier New" w:cs="Courier New"/>
+        </w:rPr>
+        <w:t xml:space="preserve">    34,650 None</w:t>
+      </w:r>
+    </w:p>
+    <w:p>
+      <w:pPr>
+        <w:spacing w:after="0" w:afterAutospacing="0"/>
+        <w:rPr>
+          <w:rFonts w:ascii="Courier New" w:hAnsi="Courier New" w:cs="Courier New"/>
+        </w:rPr>
+      </w:pPr>
+      <w:r>
+        <w:rPr>
+          <w:rFonts w:ascii="Courier New" w:hAnsi="Courier New" w:cs="Courier New"/>
+        </w:rPr>
+        <w:t xml:space="preserve">    11,664 DWPassfail = Y</w:t>
+      </w:r>
+    </w:p>
+    <w:p>
+      <w:pPr>
+        <w:spacing w:after="0" w:afterAutospacing="0"/>
+        <w:rPr>
+          <w:rFonts w:ascii="Courier New" w:hAnsi="Courier New" w:cs="Courier New"/>
+        </w:rPr>
+      </w:pPr>
+      <w:r>
+        <w:rPr>
+          <w:rFonts w:ascii="Courier New" w:hAnsi="Courier New" w:cs="Courier New"/>
+        </w:rPr>
+        <w:t xml:space="preserve">     8,606 DWResident = Y and DWGrade &lt; 1.7</w:t>
+      </w:r>
+    </w:p>
+    <w:p>
+      <w:pPr>
+        <w:spacing w:after="0" w:afterAutospacing="0"/>
+        <w:rPr>
+          <w:rFonts w:ascii="Courier New" w:hAnsi="Courier New" w:cs="Courier New"/>
+        </w:rPr>
+      </w:pPr>
+      <w:r>
+        <w:rPr>
+          <w:rFonts w:ascii="Courier New" w:hAnsi="Courier New" w:cs="Courier New"/>
+        </w:rPr>
+        <w:t xml:space="preserve">        16 DWgrade &lt; C</w:t>
+      </w:r>
+    </w:p>
+    <w:p>
+      <w:pPr>
+        <w:spacing w:after="0" w:afterAutospacing="0"/>
+        <w:rPr>
+          <w:rFonts w:ascii="Courier New" w:hAnsi="Courier New" w:cs="Courier New"/>
+        </w:rPr>
+      </w:pPr>
+      <w:r>
+        <w:rPr>
+          <w:rFonts w:ascii="Courier New" w:hAnsi="Courier New" w:cs="Courier New"/>
+        </w:rPr>
+        <w:t xml:space="preserve">         6 DECIDE = LOWTERM</w:t>
+      </w:r>
+    </w:p>
+    <w:p>
+      <w:pPr>
+        <w:spacing w:after="0" w:afterAutospacing="0"/>
+        <w:rPr>
+          <w:rFonts w:ascii="Courier New" w:hAnsi="Courier New" w:cs="Courier New"/>
+        </w:rPr>
+      </w:pPr>
+      <w:r>
+        <w:rPr>
+          <w:rFonts w:ascii="Courier New" w:hAnsi="Courier New" w:cs="Courier New"/>
+        </w:rPr>
+        <w:t>541 blocks 00:12</w:t>
       </w:r>
     </w:p>
     <w:p/>
@@ -405,6 +959,25 @@
         <w:footnoteRef/>
       </w:r>
       <w:r>
+        <w:t xml:space="preserve"> </w:t>
+      </w:r>
+      <w:r>
+        <w:t>Assuming all course numbers are three digits.</w:t>
+      </w:r>
+    </w:p>
+  </w:footnote>
+  <w:footnote w:id="2">
+    <w:p>
+      <w:pPr>
+        <w:pStyle w:val="FootnoteText"/>
+      </w:pPr>
+      <w:r>
+        <w:rPr>
+          <w:rStyle w:val="FootnoteReference"/>
+        </w:rPr>
+        <w:footnoteRef/>
+      </w:r>
+      <w:r>
         <w:t xml:space="preserve"> The active and inactive versions have the same course-</w:t>
       </w:r>
       <w:proofErr w:type="spellStart"/>
@@ -508,8 +1081,213 @@
       </w:pPr>
     </w:lvl>
   </w:abstractNum>
+  <w:abstractNum w:abstractNumId="1" w15:restartNumberingAfterBreak="0">
+    <w:nsid w:val="1D9058A9"/>
+    <w:multiLevelType w:val="hybridMultilevel"/>
+    <w:tmpl w:val="25987EAC"/>
+    <w:lvl w:ilvl="0" w:tplc="04090001">
+      <w:start w:val="1"/>
+      <w:numFmt w:val="bullet"/>
+      <w:lvlText w:val=""/>
+      <w:lvlJc w:val="left"/>
+      <w:pPr>
+        <w:ind w:left="720" w:hanging="360"/>
+      </w:pPr>
+      <w:rPr>
+        <w:rFonts w:ascii="Symbol" w:hAnsi="Symbol" w:hint="default"/>
+      </w:rPr>
+    </w:lvl>
+    <w:lvl w:ilvl="1" w:tplc="04090003" w:tentative="1">
+      <w:start w:val="1"/>
+      <w:numFmt w:val="bullet"/>
+      <w:lvlText w:val="o"/>
+      <w:lvlJc w:val="left"/>
+      <w:pPr>
+        <w:ind w:left="1440" w:hanging="360"/>
+      </w:pPr>
+      <w:rPr>
+        <w:rFonts w:ascii="Courier New" w:hAnsi="Courier New" w:cs="Courier New" w:hint="default"/>
+      </w:rPr>
+    </w:lvl>
+    <w:lvl w:ilvl="2" w:tplc="04090005" w:tentative="1">
+      <w:start w:val="1"/>
+      <w:numFmt w:val="bullet"/>
+      <w:lvlText w:val=""/>
+      <w:lvlJc w:val="left"/>
+      <w:pPr>
+        <w:ind w:left="2160" w:hanging="360"/>
+      </w:pPr>
+      <w:rPr>
+        <w:rFonts w:ascii="Wingdings" w:hAnsi="Wingdings" w:hint="default"/>
+      </w:rPr>
+    </w:lvl>
+    <w:lvl w:ilvl="3" w:tplc="04090001" w:tentative="1">
+      <w:start w:val="1"/>
+      <w:numFmt w:val="bullet"/>
+      <w:lvlText w:val=""/>
+      <w:lvlJc w:val="left"/>
+      <w:pPr>
+        <w:ind w:left="2880" w:hanging="360"/>
+      </w:pPr>
+      <w:rPr>
+        <w:rFonts w:ascii="Symbol" w:hAnsi="Symbol" w:hint="default"/>
+      </w:rPr>
+    </w:lvl>
+    <w:lvl w:ilvl="4" w:tplc="04090003" w:tentative="1">
+      <w:start w:val="1"/>
+      <w:numFmt w:val="bullet"/>
+      <w:lvlText w:val="o"/>
+      <w:lvlJc w:val="left"/>
+      <w:pPr>
+        <w:ind w:left="3600" w:hanging="360"/>
+      </w:pPr>
+      <w:rPr>
+        <w:rFonts w:ascii="Courier New" w:hAnsi="Courier New" w:cs="Courier New" w:hint="default"/>
+      </w:rPr>
+    </w:lvl>
+    <w:lvl w:ilvl="5" w:tplc="04090005" w:tentative="1">
+      <w:start w:val="1"/>
+      <w:numFmt w:val="bullet"/>
+      <w:lvlText w:val=""/>
+      <w:lvlJc w:val="left"/>
+      <w:pPr>
+        <w:ind w:left="4320" w:hanging="360"/>
+      </w:pPr>
+      <w:rPr>
+        <w:rFonts w:ascii="Wingdings" w:hAnsi="Wingdings" w:hint="default"/>
+      </w:rPr>
+    </w:lvl>
+    <w:lvl w:ilvl="6" w:tplc="04090001" w:tentative="1">
+      <w:start w:val="1"/>
+      <w:numFmt w:val="bullet"/>
+      <w:lvlText w:val=""/>
+      <w:lvlJc w:val="left"/>
+      <w:pPr>
+        <w:ind w:left="5040" w:hanging="360"/>
+      </w:pPr>
+      <w:rPr>
+        <w:rFonts w:ascii="Symbol" w:hAnsi="Symbol" w:hint="default"/>
+      </w:rPr>
+    </w:lvl>
+    <w:lvl w:ilvl="7" w:tplc="04090003" w:tentative="1">
+      <w:start w:val="1"/>
+      <w:numFmt w:val="bullet"/>
+      <w:lvlText w:val="o"/>
+      <w:lvlJc w:val="left"/>
+      <w:pPr>
+        <w:ind w:left="5760" w:hanging="360"/>
+      </w:pPr>
+      <w:rPr>
+        <w:rFonts w:ascii="Courier New" w:hAnsi="Courier New" w:cs="Courier New" w:hint="default"/>
+      </w:rPr>
+    </w:lvl>
+    <w:lvl w:ilvl="8" w:tplc="04090005" w:tentative="1">
+      <w:start w:val="1"/>
+      <w:numFmt w:val="bullet"/>
+      <w:lvlText w:val=""/>
+      <w:lvlJc w:val="left"/>
+      <w:pPr>
+        <w:ind w:left="6480" w:hanging="360"/>
+      </w:pPr>
+      <w:rPr>
+        <w:rFonts w:ascii="Wingdings" w:hAnsi="Wingdings" w:hint="default"/>
+      </w:rPr>
+    </w:lvl>
+  </w:abstractNum>
+  <w:abstractNum w:abstractNumId="2" w15:restartNumberingAfterBreak="0">
+    <w:nsid w:val="30C5403D"/>
+    <w:multiLevelType w:val="hybridMultilevel"/>
+    <w:tmpl w:val="4716696C"/>
+    <w:lvl w:ilvl="0" w:tplc="0409000F">
+      <w:start w:val="1"/>
+      <w:numFmt w:val="decimal"/>
+      <w:lvlText w:val="%1."/>
+      <w:lvlJc w:val="left"/>
+      <w:pPr>
+        <w:ind w:left="775" w:hanging="360"/>
+      </w:pPr>
+    </w:lvl>
+    <w:lvl w:ilvl="1" w:tplc="04090019" w:tentative="1">
+      <w:start w:val="1"/>
+      <w:numFmt w:val="lowerLetter"/>
+      <w:lvlText w:val="%2."/>
+      <w:lvlJc w:val="left"/>
+      <w:pPr>
+        <w:ind w:left="1495" w:hanging="360"/>
+      </w:pPr>
+    </w:lvl>
+    <w:lvl w:ilvl="2" w:tplc="0409001B" w:tentative="1">
+      <w:start w:val="1"/>
+      <w:numFmt w:val="lowerRoman"/>
+      <w:lvlText w:val="%3."/>
+      <w:lvlJc w:val="right"/>
+      <w:pPr>
+        <w:ind w:left="2215" w:hanging="180"/>
+      </w:pPr>
+    </w:lvl>
+    <w:lvl w:ilvl="3" w:tplc="0409000F" w:tentative="1">
+      <w:start w:val="1"/>
+      <w:numFmt w:val="decimal"/>
+      <w:lvlText w:val="%4."/>
+      <w:lvlJc w:val="left"/>
+      <w:pPr>
+        <w:ind w:left="2935" w:hanging="360"/>
+      </w:pPr>
+    </w:lvl>
+    <w:lvl w:ilvl="4" w:tplc="04090019" w:tentative="1">
+      <w:start w:val="1"/>
+      <w:numFmt w:val="lowerLetter"/>
+      <w:lvlText w:val="%5."/>
+      <w:lvlJc w:val="left"/>
+      <w:pPr>
+        <w:ind w:left="3655" w:hanging="360"/>
+      </w:pPr>
+    </w:lvl>
+    <w:lvl w:ilvl="5" w:tplc="0409001B" w:tentative="1">
+      <w:start w:val="1"/>
+      <w:numFmt w:val="lowerRoman"/>
+      <w:lvlText w:val="%6."/>
+      <w:lvlJc w:val="right"/>
+      <w:pPr>
+        <w:ind w:left="4375" w:hanging="180"/>
+      </w:pPr>
+    </w:lvl>
+    <w:lvl w:ilvl="6" w:tplc="0409000F" w:tentative="1">
+      <w:start w:val="1"/>
+      <w:numFmt w:val="decimal"/>
+      <w:lvlText w:val="%7."/>
+      <w:lvlJc w:val="left"/>
+      <w:pPr>
+        <w:ind w:left="5095" w:hanging="360"/>
+      </w:pPr>
+    </w:lvl>
+    <w:lvl w:ilvl="7" w:tplc="04090019" w:tentative="1">
+      <w:start w:val="1"/>
+      <w:numFmt w:val="lowerLetter"/>
+      <w:lvlText w:val="%8."/>
+      <w:lvlJc w:val="left"/>
+      <w:pPr>
+        <w:ind w:left="5815" w:hanging="360"/>
+      </w:pPr>
+    </w:lvl>
+    <w:lvl w:ilvl="8" w:tplc="0409001B" w:tentative="1">
+      <w:start w:val="1"/>
+      <w:numFmt w:val="lowerRoman"/>
+      <w:lvlText w:val="%9."/>
+      <w:lvlJc w:val="right"/>
+      <w:pPr>
+        <w:ind w:left="6535" w:hanging="180"/>
+      </w:pPr>
+    </w:lvl>
+  </w:abstractNum>
   <w:num w:numId="1">
     <w:abstractNumId w:val="0"/>
+  </w:num>
+  <w:num w:numId="2">
+    <w:abstractNumId w:val="1"/>
+  </w:num>
+  <w:num w:numId="3">
+    <w:abstractNumId w:val="2"/>
   </w:num>
 </w:numbering>
 </file>
@@ -940,10 +1718,11 @@
     <w:basedOn w:val="Normal"/>
     <w:next w:val="Normal"/>
     <w:link w:val="Heading2Char"/>
+    <w:autoRedefine/>
     <w:uiPriority w:val="9"/>
     <w:unhideWhenUsed/>
     <w:qFormat/>
-    <w:rsid w:val="00A148AF"/>
+    <w:rsid w:val="00B66CD1"/>
     <w:pPr>
       <w:keepNext/>
       <w:keepLines/>
@@ -953,7 +1732,6 @@
     <w:rPr>
       <w:rFonts w:asciiTheme="majorHAnsi" w:eastAsiaTheme="majorEastAsia" w:hAnsiTheme="majorHAnsi" w:cstheme="majorBidi"/>
       <w:color w:val="2F5496" w:themeColor="accent1" w:themeShade="BF"/>
-      <w:sz w:val="26"/>
       <w:szCs w:val="26"/>
     </w:rPr>
   </w:style>
@@ -1035,11 +1813,10 @@
     <w:basedOn w:val="DefaultParagraphFont"/>
     <w:link w:val="Heading2"/>
     <w:uiPriority w:val="9"/>
-    <w:rsid w:val="00A148AF"/>
+    <w:rsid w:val="00B66CD1"/>
     <w:rPr>
       <w:rFonts w:asciiTheme="majorHAnsi" w:eastAsiaTheme="majorEastAsia" w:hAnsiTheme="majorHAnsi" w:cstheme="majorBidi"/>
       <w:color w:val="2F5496" w:themeColor="accent1" w:themeShade="BF"/>
-      <w:sz w:val="26"/>
       <w:szCs w:val="26"/>
     </w:rPr>
   </w:style>
@@ -1092,6 +1869,22 @@
     <w:rPr>
       <w:vertAlign w:val="superscript"/>
     </w:rPr>
+  </w:style>
+  <w:style w:type="table" w:styleId="TableGrid">
+    <w:name w:val="Table Grid"/>
+    <w:basedOn w:val="TableNormal"/>
+    <w:uiPriority w:val="39"/>
+    <w:rsid w:val="006835B3"/>
+    <w:tblPr>
+      <w:tblBorders>
+        <w:top w:val="single" w:sz="4" w:space="0" w:color="auto"/>
+        <w:left w:val="single" w:sz="4" w:space="0" w:color="auto"/>
+        <w:bottom w:val="single" w:sz="4" w:space="0" w:color="auto"/>
+        <w:right w:val="single" w:sz="4" w:space="0" w:color="auto"/>
+        <w:insideH w:val="single" w:sz="4" w:space="0" w:color="auto"/>
+        <w:insideV w:val="single" w:sz="4" w:space="0" w:color="auto"/>
+      </w:tblBorders>
+    </w:tblPr>
   </w:style>
 </w:styles>
 </file>

</xml_diff>

<commit_message>
Last Tech Report draft before moving it to Google
</commit_message>
<xml_diff>
--- a/Tech_Reports/Header-Body_Checks.docx
+++ b/Tech_Reports/Header-Body_Checks.docx
@@ -401,7 +401,13 @@
         <w:t>.</w:t>
       </w:r>
       <w:r>
-        <w:t xml:space="preserve"> Students can’t get credit for taking the two different versions.</w:t>
+        <w:t xml:space="preserve"> Students can’t get credit for taking </w:t>
+      </w:r>
+      <w:r>
+        <w:t>both</w:t>
+      </w:r>
+      <w:r>
+        <w:t xml:space="preserve"> versions.</w:t>
       </w:r>
     </w:p>
     <w:p>
@@ -413,7 +419,19 @@
         </w:numPr>
       </w:pPr>
       <w:r>
-        <w:t>Courses may be part of an equivalence group. Here, students can’t get credit for taking more than one course within the group.</w:t>
+        <w:t xml:space="preserve">Courses may be part of an </w:t>
+      </w:r>
+      <w:r>
+        <w:t>“</w:t>
+      </w:r>
+      <w:r>
+        <w:t>equivalence group.</w:t>
+      </w:r>
+      <w:r>
+        <w:t>”</w:t>
+      </w:r>
+      <w:r>
+        <w:t xml:space="preserve"> Here, students can’t get credit for taking more than one course within the group.</w:t>
       </w:r>
     </w:p>
     <w:p>
@@ -1271,19 +1289,7 @@
           <w:rPr>
             <w:rStyle w:val="Hyperlink"/>
           </w:rPr>
-          <w:t>The spreadshe</w:t>
-        </w:r>
-        <w:r>
-          <w:rPr>
-            <w:rStyle w:val="Hyperlink"/>
-          </w:rPr>
-          <w:t>e</w:t>
-        </w:r>
-        <w:r>
-          <w:rPr>
-            <w:rStyle w:val="Hyperlink"/>
-          </w:rPr>
-          <w:t>t</w:t>
+          <w:t>The spreadsheet</w:t>
         </w:r>
       </w:hyperlink>
       <w:r>
@@ -3496,13 +3502,7 @@
           </w:tcPr>
           <w:p>
             <w:r>
-              <w:t>Same as 10-credit-</w:t>
-            </w:r>
-            <w:r>
-              <w:t>6675</w:t>
-            </w:r>
-            <w:r>
-              <w:t>-1-1</w:t>
+              <w:t>Same as 10-credit-6675-1-1</w:t>
             </w:r>
           </w:p>
         </w:tc>
@@ -3805,13 +3805,7 @@
           </w:tcPr>
           <w:p>
             <w:r>
-              <w:t>Same as 10-credit-</w:t>
-            </w:r>
-            <w:r>
-              <w:t>6675</w:t>
-            </w:r>
-            <w:r>
-              <w:t>-1-1</w:t>
+              <w:t>Same as 10-credit-6675-1-1</w:t>
             </w:r>
           </w:p>
         </w:tc>
@@ -6532,10 +6526,7 @@
         <w:footnoteRef/>
       </w:r>
       <w:r>
-        <w:t xml:space="preserve"> </w:t>
-      </w:r>
-      <w:r>
-        <w:t xml:space="preserve">Whereas the </w:t>
+        <w:t xml:space="preserve"> Whereas the </w:t>
       </w:r>
       <w:r>
         <w:rPr>

</xml_diff>